<commit_message>
Update 7 Collection Framework.docx
</commit_message>
<xml_diff>
--- a/7 Collection Framework.docx
+++ b/7 Collection Framework.docx
@@ -445,13 +445,7 @@
         <w:rPr>
           <w:lang w:val="en-US"/>
         </w:rPr>
-        <w:t>(List)</w:t>
-      </w:r>
-      <w:r>
-        <w:rPr>
-          <w:lang w:val="en-US"/>
-        </w:rPr>
-        <w:t>.</w:t>
+        <w:t>(List).</w:t>
       </w:r>
     </w:p>
     <w:p>
@@ -667,7 +661,21 @@
         <w:rPr>
           <w:lang w:val="en-US"/>
         </w:rPr>
-        <w:t xml:space="preserve">And LinkedList uses Doubly </w:t>
+        <w:t xml:space="preserve">And </w:t>
+      </w:r>
+      <w:proofErr w:type="spellStart"/>
+      <w:r>
+        <w:rPr>
+          <w:lang w:val="en-US"/>
+        </w:rPr>
+        <w:t>LinkedList</w:t>
+      </w:r>
+      <w:proofErr w:type="spellEnd"/>
+      <w:r>
+        <w:rPr>
+          <w:lang w:val="en-US"/>
+        </w:rPr>
+        <w:t xml:space="preserve"> uses Doubly </w:t>
       </w:r>
       <w:proofErr w:type="spellStart"/>
       <w:r>
@@ -2942,8 +2950,6 @@
           </wp:inline>
         </w:drawing>
       </w:r>
-      <w:bookmarkStart w:id="0" w:name="_GoBack"/>
-      <w:bookmarkEnd w:id="0"/>
     </w:p>
     <w:p>
       <w:pPr>
@@ -3428,14 +3434,7 @@
           <w:b/>
           <w:lang w:val="en-US"/>
         </w:rPr>
-        <w:t>Hash</w:t>
-      </w:r>
-      <w:r>
-        <w:rPr>
-          <w:b/>
-          <w:lang w:val="en-US"/>
-        </w:rPr>
-        <w:t xml:space="preserve"> Key Value next</w:t>
+        <w:t>Hash Key Value next</w:t>
       </w:r>
     </w:p>
     <w:p>
@@ -3877,9 +3876,244 @@
       <w:pPr>
         <w:spacing w:after="0"/>
         <w:rPr>
-          <w:lang w:val="en-US"/>
-        </w:rPr>
-      </w:pPr>
+          <w:b/>
+          <w:sz w:val="40"/>
+          <w:lang w:val="en-US"/>
+        </w:rPr>
+      </w:pPr>
+      <w:r>
+        <w:rPr>
+          <w:b/>
+          <w:sz w:val="40"/>
+          <w:lang w:val="en-US"/>
+        </w:rPr>
+        <w:t>Concurrent Collection</w:t>
+      </w:r>
+    </w:p>
+    <w:p>
+      <w:pPr>
+        <w:spacing w:after="0"/>
+        <w:rPr>
+          <w:lang w:val="en-US"/>
+        </w:rPr>
+      </w:pPr>
+      <w:proofErr w:type="spellStart"/>
+      <w:r>
+        <w:rPr>
+          <w:lang w:val="en-US"/>
+        </w:rPr>
+        <w:t>CopyOnWriteArrayList</w:t>
+      </w:r>
+      <w:proofErr w:type="spellEnd"/>
+      <w:r>
+        <w:rPr>
+          <w:lang w:val="en-US"/>
+        </w:rPr>
+        <w:t xml:space="preserve"> – same as </w:t>
+      </w:r>
+      <w:proofErr w:type="spellStart"/>
+      <w:r>
+        <w:rPr>
+          <w:lang w:val="en-US"/>
+        </w:rPr>
+        <w:t>ArrayList</w:t>
+      </w:r>
+      <w:proofErr w:type="spellEnd"/>
+      <w:r>
+        <w:rPr>
+          <w:lang w:val="en-US"/>
+        </w:rPr>
+        <w:t xml:space="preserve"> but its thread safe.</w:t>
+      </w:r>
+    </w:p>
+    <w:p>
+      <w:pPr>
+        <w:spacing w:after="0"/>
+        <w:rPr>
+          <w:lang w:val="en-US"/>
+        </w:rPr>
+      </w:pPr>
+      <w:proofErr w:type="spellStart"/>
+      <w:r>
+        <w:rPr>
+          <w:lang w:val="en-US"/>
+        </w:rPr>
+        <w:t>CopyOnWrite</w:t>
+      </w:r>
+      <w:r>
+        <w:t>ArraySet</w:t>
+      </w:r>
+      <w:proofErr w:type="spellEnd"/>
+      <w:r>
+        <w:t xml:space="preserve"> – same </w:t>
+      </w:r>
+      <w:r>
+        <w:t>as set but thread safe and it</w:t>
+      </w:r>
+      <w:r>
+        <w:t xml:space="preserve"> internally uses </w:t>
+      </w:r>
+      <w:proofErr w:type="spellStart"/>
+      <w:r>
+        <w:rPr>
+          <w:lang w:val="en-US"/>
+        </w:rPr>
+        <w:t>CopyOnWriteArrayList</w:t>
+      </w:r>
+      <w:proofErr w:type="spellEnd"/>
+      <w:r>
+        <w:rPr>
+          <w:lang w:val="en-US"/>
+        </w:rPr>
+        <w:t xml:space="preserve"> for operations</w:t>
+      </w:r>
+      <w:r>
+        <w:rPr>
+          <w:lang w:val="en-US"/>
+        </w:rPr>
+        <w:t>.</w:t>
+      </w:r>
+    </w:p>
+    <w:p>
+      <w:pPr>
+        <w:spacing w:after="0"/>
+        <w:rPr>
+          <w:lang w:val="en-US"/>
+        </w:rPr>
+      </w:pPr>
+    </w:p>
+    <w:p>
+      <w:pPr>
+        <w:spacing w:after="0"/>
+        <w:rPr>
+          <w:b/>
+          <w:lang w:val="en-US"/>
+        </w:rPr>
+      </w:pPr>
+      <w:r>
+        <w:rPr>
+          <w:b/>
+          <w:lang w:val="en-US"/>
+        </w:rPr>
+        <w:t xml:space="preserve">Why we need of concurrent </w:t>
+      </w:r>
+      <w:r>
+        <w:rPr>
+          <w:b/>
+          <w:lang w:val="en-US"/>
+        </w:rPr>
+        <w:t>collection</w:t>
+      </w:r>
+      <w:r>
+        <w:rPr>
+          <w:b/>
+          <w:lang w:val="en-US"/>
+        </w:rPr>
+        <w:t xml:space="preserve"> in Java?</w:t>
+      </w:r>
+    </w:p>
+    <w:p>
+      <w:pPr>
+        <w:spacing w:after="0"/>
+      </w:pPr>
+      <w:r>
+        <w:t xml:space="preserve">If we try over traditional collection object operation like simultaneously </w:t>
+      </w:r>
+      <w:r>
+        <w:t xml:space="preserve">run thread and try to modification on existing structure then it will throw </w:t>
+      </w:r>
+      <w:proofErr w:type="spellStart"/>
+      <w:r>
+        <w:t>concurrentModificationException</w:t>
+      </w:r>
+      <w:proofErr w:type="spellEnd"/>
+      <w:r>
+        <w:t>.</w:t>
+      </w:r>
+    </w:p>
+    <w:p>
+      <w:pPr>
+        <w:spacing w:after="0"/>
+      </w:pPr>
+      <w:r>
+        <w:t xml:space="preserve">Now we need operation </w:t>
+      </w:r>
+      <w:proofErr w:type="gramStart"/>
+      <w:r>
+        <w:t>in  thread</w:t>
+      </w:r>
+      <w:proofErr w:type="gramEnd"/>
+      <w:r>
+        <w:t xml:space="preserve"> safe manner then we need to us concurrent collection.</w:t>
+      </w:r>
+    </w:p>
+    <w:p>
+      <w:pPr>
+        <w:spacing w:after="0"/>
+      </w:pPr>
+    </w:p>
+    <w:p>
+      <w:pPr>
+        <w:spacing w:after="0"/>
+        <w:rPr>
+          <w:b/>
+        </w:rPr>
+      </w:pPr>
+      <w:r>
+        <w:rPr>
+          <w:b/>
+        </w:rPr>
+        <w:t xml:space="preserve">Why performance of </w:t>
+      </w:r>
+      <w:proofErr w:type="spellStart"/>
+      <w:r>
+        <w:rPr>
+          <w:b/>
+        </w:rPr>
+        <w:t>concurrentHashMap</w:t>
+      </w:r>
+      <w:proofErr w:type="spellEnd"/>
+      <w:r>
+        <w:rPr>
+          <w:b/>
+        </w:rPr>
+        <w:t xml:space="preserve"> is better than </w:t>
+      </w:r>
+      <w:proofErr w:type="spellStart"/>
+      <w:r>
+        <w:rPr>
+          <w:b/>
+        </w:rPr>
+        <w:t>HashTable</w:t>
+      </w:r>
+      <w:proofErr w:type="spellEnd"/>
+      <w:r>
+        <w:rPr>
+          <w:b/>
+        </w:rPr>
+        <w:t xml:space="preserve"> and </w:t>
+      </w:r>
+      <w:proofErr w:type="spellStart"/>
+      <w:r>
+        <w:rPr>
+          <w:b/>
+        </w:rPr>
+        <w:t>SynchronizedMap</w:t>
+      </w:r>
+      <w:proofErr w:type="spellEnd"/>
+      <w:r>
+        <w:rPr>
+          <w:b/>
+        </w:rPr>
+        <w:t>?</w:t>
+      </w:r>
+    </w:p>
+    <w:p>
+      <w:pPr>
+        <w:spacing w:after="0"/>
+      </w:pPr>
+      <w:bookmarkStart w:id="0" w:name="_GoBack"/>
+      <w:bookmarkEnd w:id="0"/>
     </w:p>
     <w:sectPr>
       <w:pgSz w:w="11906" w:h="16838"/>

</xml_diff>